<commit_message>
moved connection to db file and finished docs
</commit_message>
<xml_diff>
--- a/CalibrationDatabase/AAVS Calibration DB Documentation.docx
+++ b/CalibrationDatabase/AAVS Calibration DB Documentation.docx
@@ -399,7 +399,13 @@
           <w:p>
             <w:proofErr w:type="spellStart"/>
             <w:r>
-              <w:t>tmp_rx</w:t>
+              <w:t>tp</w:t>
+            </w:r>
+            <w:r>
+              <w:t>m</w:t>
+            </w:r>
+            <w:r>
+              <w:t>_rx</w:t>
             </w:r>
             <w:proofErr w:type="spellEnd"/>
           </w:p>
@@ -518,7 +524,13 @@
               <w:t>n</w:t>
             </w:r>
             <w:r>
-              <w:t>ew status can be defined in the antenna class</w:t>
+              <w:t xml:space="preserve">ew </w:t>
+            </w:r>
+            <w:r>
+              <w:t>states</w:t>
+            </w:r>
+            <w:r>
+              <w:t xml:space="preserve"> can be defined in the antenna class</w:t>
             </w:r>
             <w:bookmarkEnd w:id="2"/>
             <w:bookmarkEnd w:id="3"/>
@@ -1078,6 +1090,9 @@
       </w:r>
       <w:proofErr w:type="spellStart"/>
       <w:r>
+        <w:rPr>
+          <w:i/>
+        </w:rPr>
         <w:t>datetime</w:t>
       </w:r>
       <w:proofErr w:type="spellEnd"/>
@@ -1094,6 +1109,9 @@
       <w:bookmarkStart w:id="16" w:name="OLE_LINK11"/>
       <w:proofErr w:type="spellStart"/>
       <w:r>
+        <w:rPr>
+          <w:i/>
+        </w:rPr>
         <w:t>set_acquisition_time</w:t>
       </w:r>
       <w:proofErr w:type="spellEnd"/>
@@ -1102,6 +1120,9 @@
       </w:r>
       <w:proofErr w:type="spellStart"/>
       <w:r>
+        <w:rPr>
+          <w:i/>
+        </w:rPr>
         <w:t>set_fit_time</w:t>
       </w:r>
       <w:proofErr w:type="spellEnd"/>
@@ -1120,6 +1141,9 @@
       </w:r>
       <w:proofErr w:type="spellStart"/>
       <w:r>
+        <w:rPr>
+          <w:i/>
+        </w:rPr>
         <w:t>datetime</w:t>
       </w:r>
       <w:proofErr w:type="spellEnd"/>
@@ -1134,9 +1158,15 @@
       </w:r>
       <w:proofErr w:type="spellStart"/>
       <w:r>
+        <w:rPr>
+          <w:i/>
+        </w:rPr>
         <w:t>get</w:t>
       </w:r>
       <w:r>
+        <w:rPr>
+          <w:i/>
+        </w:rPr>
         <w:t>_acquisition_time</w:t>
       </w:r>
       <w:proofErr w:type="spellEnd"/>
@@ -1145,9 +1175,15 @@
       </w:r>
       <w:proofErr w:type="spellStart"/>
       <w:r>
+        <w:rPr>
+          <w:i/>
+        </w:rPr>
         <w:t>g</w:t>
       </w:r>
       <w:r>
+        <w:rPr>
+          <w:i/>
+        </w:rPr>
         <w:t>et_fit_time</w:t>
       </w:r>
       <w:proofErr w:type="spellEnd"/>
@@ -1786,9 +1822,15 @@
       </w:r>
       <w:proofErr w:type="spellStart"/>
       <w:r>
+        <w:rPr>
+          <w:i/>
+        </w:rPr>
         <w:t>d</w:t>
       </w:r>
       <w:r>
+        <w:rPr>
+          <w:i/>
+        </w:rPr>
         <w:t>atetime</w:t>
       </w:r>
       <w:proofErr w:type="spellEnd"/>
@@ -1800,9 +1842,15 @@
       </w:r>
       <w:proofErr w:type="spellStart"/>
       <w:r>
+        <w:rPr>
+          <w:i/>
+        </w:rPr>
         <w:t>set_</w:t>
       </w:r>
       <w:r>
+        <w:rPr>
+          <w:i/>
+        </w:rPr>
         <w:t>download_time</w:t>
       </w:r>
       <w:proofErr w:type="spellEnd"/>
@@ -1816,6 +1864,9 @@
       </w:r>
       <w:proofErr w:type="spellStart"/>
       <w:r>
+        <w:rPr>
+          <w:i/>
+        </w:rPr>
         <w:t>datetime</w:t>
       </w:r>
       <w:proofErr w:type="spellEnd"/>
@@ -1824,12 +1875,21 @@
       </w:r>
       <w:proofErr w:type="spellStart"/>
       <w:r>
+        <w:rPr>
+          <w:i/>
+        </w:rPr>
         <w:t>get_</w:t>
       </w:r>
       <w:r>
+        <w:rPr>
+          <w:i/>
+        </w:rPr>
         <w:t>download</w:t>
       </w:r>
       <w:r>
+        <w:rPr>
+          <w:i/>
+        </w:rPr>
         <w:t>_time</w:t>
       </w:r>
       <w:proofErr w:type="spellEnd"/>
@@ -1846,6 +1906,9 @@
       </w:r>
       <w:proofErr w:type="spellStart"/>
       <w:r>
+        <w:rPr>
+          <w:i/>
+        </w:rPr>
         <w:t>set_calibrations</w:t>
       </w:r>
       <w:proofErr w:type="spellEnd"/>
@@ -1854,6 +1917,9 @@
       </w:r>
       <w:proofErr w:type="spellStart"/>
       <w:r>
+        <w:rPr>
+          <w:i/>
+        </w:rPr>
         <w:t>get_calibrations</w:t>
       </w:r>
       <w:proofErr w:type="spellEnd"/>
@@ -1871,10 +1937,328 @@
       </w:r>
     </w:p>
     <w:p>
+      <w:proofErr w:type="spellStart"/>
+      <w:r>
+        <w:rPr>
+          <w:i/>
+        </w:rPr>
+        <w:t>connect_to_db</w:t>
+      </w:r>
+      <w:proofErr w:type="spellEnd"/>
+      <w:r>
+        <w:t xml:space="preserve"> establishes a connection with </w:t>
+      </w:r>
+      <w:proofErr w:type="spellStart"/>
+      <w:r>
+        <w:t>mongoDB</w:t>
+      </w:r>
+      <w:proofErr w:type="spellEnd"/>
+      <w:r>
+        <w:t>. Default values for the database name, the IP address and the port are defined as global variables.</w:t>
+      </w:r>
+    </w:p>
+    <w:p>
+      <w:r>
+        <w:t xml:space="preserve">To save a </w:t>
+      </w:r>
+      <w:proofErr w:type="spellStart"/>
+      <w:r>
+        <w:rPr>
+          <w:i/>
+        </w:rPr>
+        <w:t>datetime</w:t>
+      </w:r>
+      <w:proofErr w:type="spellEnd"/>
+      <w:r>
+        <w:t xml:space="preserve"> while creating an instance, the function </w:t>
+      </w:r>
+      <w:proofErr w:type="spellStart"/>
+      <w:r>
+        <w:rPr>
+          <w:i/>
+        </w:rPr>
+        <w:t>convert_datetime_to_timestamp</w:t>
+      </w:r>
+      <w:proofErr w:type="spellEnd"/>
+      <w:r>
+        <w:rPr>
+          <w:i/>
+        </w:rPr>
+        <w:t xml:space="preserve"> </w:t>
+      </w:r>
+      <w:r>
+        <w:t>can be used.</w:t>
+      </w:r>
+    </w:p>
+    <w:p/>
+    <w:p>
+      <w:pPr>
+        <w:pStyle w:val="Heading1"/>
+      </w:pPr>
+      <w:r>
+        <w:t>Other Files</w:t>
+      </w:r>
+    </w:p>
+    <w:p>
+      <w:pPr>
+        <w:pStyle w:val="Heading2"/>
+      </w:pPr>
+      <w:r>
+        <w:t>example_queries.py</w:t>
+      </w:r>
+    </w:p>
+    <w:p>
+      <w:r>
+        <w:t xml:space="preserve">Offers some examples on how to access data stored in the database. For more information, visit </w:t>
+      </w:r>
+      <w:hyperlink r:id="rId5" w:history="1">
+        <w:r>
+          <w:rPr>
+            <w:rStyle w:val="Hyperlink"/>
+          </w:rPr>
+          <w:t>http://docs.mongoengine.org/guide/queryi</w:t>
+        </w:r>
+        <w:r>
+          <w:rPr>
+            <w:rStyle w:val="Hyperlink"/>
+          </w:rPr>
+          <w:t>n</w:t>
+        </w:r>
+        <w:r>
+          <w:rPr>
+            <w:rStyle w:val="Hyperlink"/>
+          </w:rPr>
+          <w:t>g.html</w:t>
+        </w:r>
+      </w:hyperlink>
+      <w:r>
+        <w:t>.</w:t>
+      </w:r>
+    </w:p>
+    <w:p>
+      <w:pPr>
+        <w:pStyle w:val="Heading2"/>
+        <w:rPr>
+          <w:lang w:val="en-GB"/>
+        </w:rPr>
+      </w:pPr>
+      <w:r>
+        <w:rPr>
+          <w:lang w:val="en-GB"/>
+        </w:rPr>
+        <w:t>populate_db.py</w:t>
+      </w:r>
+    </w:p>
+    <w:p>
+      <w:pPr>
+        <w:rPr>
+          <w:lang w:val="en-GB"/>
+        </w:rPr>
+      </w:pPr>
+      <w:r>
+        <w:rPr>
+          <w:lang w:val="en-GB"/>
+        </w:rPr>
+        <w:t>This script populates the database with random data for test purposes. It also provides examples of how to populate the db.</w:t>
+      </w:r>
+    </w:p>
+    <w:p>
+      <w:pPr>
+        <w:pStyle w:val="Heading2"/>
+        <w:rPr>
+          <w:lang w:val="en-GB"/>
+        </w:rPr>
+      </w:pPr>
+      <w:r>
+        <w:rPr>
+          <w:lang w:val="en-GB"/>
+        </w:rPr>
+        <w:lastRenderedPageBreak/>
+        <w:t>purge_db.py</w:t>
+      </w:r>
+    </w:p>
+    <w:p>
+      <w:pPr>
+        <w:rPr>
+          <w:lang w:val="en-GB"/>
+        </w:rPr>
+      </w:pPr>
+      <w:r>
+        <w:rPr>
+          <w:lang w:val="en-GB"/>
+        </w:rPr>
+        <w:t>All dynamic collections (Fit, Channel and Coefficient) are dropped from the database and only Antenna remains.</w:t>
+      </w:r>
+    </w:p>
+    <w:p>
+      <w:pPr>
+        <w:pStyle w:val="Heading2"/>
+        <w:rPr>
+          <w:lang w:val="en-GB"/>
+        </w:rPr>
+      </w:pPr>
+      <w:r>
+        <w:rPr>
+          <w:lang w:val="en-GB"/>
+        </w:rPr>
+        <w:t>refresh_antenna_data.py</w:t>
+      </w:r>
+    </w:p>
+    <w:p>
+      <w:pPr>
+        <w:rPr>
+          <w:i/>
+          <w:lang w:val="en-GB"/>
+        </w:rPr>
+      </w:pPr>
+      <w:r>
+        <w:rPr>
+          <w:lang w:val="en-GB"/>
+        </w:rPr>
+        <w:t xml:space="preserve">Refreshes the antenna data from the excel sheet. Matching of the sheet data and the database is done by comparing </w:t>
+      </w:r>
+      <w:proofErr w:type="spellStart"/>
+      <w:r>
+        <w:rPr>
+          <w:i/>
+          <w:lang w:val="en-GB"/>
+        </w:rPr>
+        <w:t>antenna_nr</w:t>
+      </w:r>
+      <w:proofErr w:type="spellEnd"/>
+      <w:r>
+        <w:rPr>
+          <w:lang w:val="en-GB"/>
+        </w:rPr>
+        <w:t xml:space="preserve"> and </w:t>
+      </w:r>
+      <w:proofErr w:type="spellStart"/>
+      <w:r>
+        <w:rPr>
+          <w:i/>
+          <w:lang w:val="en-GB"/>
+        </w:rPr>
+        <w:t>station_id</w:t>
+      </w:r>
+      <w:proofErr w:type="spellEnd"/>
+      <w:r>
+        <w:rPr>
+          <w:i/>
+          <w:lang w:val="en-GB"/>
+        </w:rPr>
+        <w:t>.</w:t>
+      </w:r>
+    </w:p>
+    <w:p>
+      <w:pPr>
+        <w:pStyle w:val="Heading2"/>
+        <w:rPr>
+          <w:lang w:val="en-GB"/>
+        </w:rPr>
+      </w:pPr>
+      <w:r>
+        <w:rPr>
+          <w:lang w:val="en-GB"/>
+        </w:rPr>
+        <w:t>setup.py</w:t>
+      </w:r>
+    </w:p>
+    <w:p>
+      <w:pPr>
+        <w:rPr>
+          <w:lang w:val="en-GB"/>
+        </w:rPr>
+      </w:pPr>
+      <w:r>
+        <w:rPr>
+          <w:lang w:val="en-GB"/>
+        </w:rPr>
+        <w:t xml:space="preserve">Installs the required packages for the project when calling </w:t>
+      </w:r>
+      <w:r>
+        <w:rPr>
+          <w:i/>
+          <w:lang w:val="en-GB"/>
+        </w:rPr>
+        <w:t>python setup.py install</w:t>
+      </w:r>
+      <w:r>
+        <w:rPr>
+          <w:lang w:val="en-GB"/>
+        </w:rPr>
+        <w:t>.</w:t>
+      </w:r>
+    </w:p>
+    <w:p>
+      <w:pPr>
+        <w:pStyle w:val="Heading2"/>
+        <w:rPr>
+          <w:lang w:val="en-GB"/>
+        </w:rPr>
+      </w:pPr>
+      <w:r>
+        <w:rPr>
+          <w:lang w:val="en-GB"/>
+        </w:rPr>
+        <w:t>test.py</w:t>
+      </w:r>
+    </w:p>
+    <w:p>
+      <w:pPr>
+        <w:rPr>
+          <w:lang w:val="en-GB"/>
+        </w:rPr>
+      </w:pPr>
+      <w:r>
+        <w:rPr>
+          <w:lang w:val="en-GB"/>
+        </w:rPr>
+        <w:t>Unit tests for the project. Uses a separate test database which is dropped after the tests.</w:t>
+      </w:r>
+    </w:p>
+    <w:p>
+      <w:pPr>
+        <w:pStyle w:val="Heading2"/>
+        <w:rPr>
+          <w:lang w:val="en-GB"/>
+        </w:rPr>
+      </w:pPr>
+      <w:r>
+        <w:rPr>
+          <w:lang w:val="en-GB"/>
+        </w:rPr>
+        <w:t>install.sh</w:t>
+      </w:r>
+    </w:p>
+    <w:p>
+      <w:pPr>
+        <w:rPr>
+          <w:lang w:val="en-GB"/>
+        </w:rPr>
+      </w:pPr>
+      <w:r>
+        <w:rPr>
+          <w:lang w:val="en-GB"/>
+        </w:rPr>
+        <w:t xml:space="preserve">Install script for the project on Ubuntu. It installs </w:t>
+      </w:r>
+      <w:proofErr w:type="spellStart"/>
+      <w:r>
+        <w:rPr>
+          <w:lang w:val="en-GB"/>
+        </w:rPr>
+        <w:t>mongoDB</w:t>
+      </w:r>
+      <w:proofErr w:type="spellEnd"/>
+      <w:r>
+        <w:rPr>
+          <w:lang w:val="en-GB"/>
+        </w:rPr>
+        <w:t>, the project and the required packages. Needs to be executed with administrator privileges and a Python installation is required.</w:t>
+      </w:r>
       <w:bookmarkStart w:id="21" w:name="_GoBack"/>
       <w:bookmarkEnd w:id="21"/>
     </w:p>
-    <w:p/>
     <w:sectPr>
       <w:pgSz w:w="11906" w:h="16838" w:code="9"/>
       <w:pgMar w:top="1417" w:right="1417" w:bottom="1134" w:left="1417" w:header="720" w:footer="720" w:gutter="0"/>
@@ -2944,6 +3328,18 @@
       </w:tblBorders>
     </w:tblPr>
   </w:style>
+  <w:style w:type="character" w:styleId="FollowedHyperlink">
+    <w:name w:val="FollowedHyperlink"/>
+    <w:basedOn w:val="DefaultParagraphFont"/>
+    <w:uiPriority w:val="99"/>
+    <w:semiHidden/>
+    <w:unhideWhenUsed/>
+    <w:rsid w:val="00526ADA"/>
+    <w:rPr>
+      <w:color w:val="954F72" w:themeColor="followedHyperlink"/>
+      <w:u w:val="single"/>
+    </w:rPr>
+  </w:style>
 </w:styles>
 </file>
 

</xml_diff>